<commit_message>
Adicionando parte 4 do projeto
</commit_message>
<xml_diff>
--- a/Base_Ovni_parte4/Relatorio UFO Data - parte 4.docx
+++ b/Base_Ovni_parte4/Relatorio UFO Data - parte 4.docx
@@ -3141,58 +3141,17 @@
           <w:t>https://pandas.pydata.org/</w:t>
         </w:r>
       </w:hyperlink>
+    </w:p>
+    <w:p>
+      <w:pPr>
+        <w:rPr>
+          <w:rFonts w:ascii="Times New Roman" w:hAnsi="Times New Roman" w:cs="Times New Roman"/>
+          <w:sz w:val="24"/>
+          <w:szCs w:val="24"/>
+        </w:rPr>
+      </w:pPr>
       <w:bookmarkStart w:id="1" w:name="_GoBack"/>
       <w:bookmarkEnd w:id="1"/>
-    </w:p>
-    <w:p>
-      <w:pPr>
-        <w:rPr>
-          <w:rStyle w:val="Hyperlink"/>
-          <w:rFonts w:ascii="Times New Roman" w:hAnsi="Times New Roman" w:cs="Times New Roman"/>
-          <w:sz w:val="24"/>
-          <w:szCs w:val="24"/>
-        </w:rPr>
-      </w:pPr>
-    </w:p>
-    <w:p>
-      <w:pPr>
-        <w:rPr>
-          <w:rStyle w:val="Hyperlink"/>
-          <w:rFonts w:ascii="Times New Roman" w:hAnsi="Times New Roman" w:cs="Times New Roman"/>
-          <w:color w:val="000000" w:themeColor="text1"/>
-          <w:sz w:val="24"/>
-          <w:szCs w:val="24"/>
-          <w:u w:val="none"/>
-        </w:rPr>
-      </w:pPr>
-      <w:r>
-        <w:rPr>
-          <w:rStyle w:val="Hyperlink"/>
-          <w:rFonts w:ascii="Times New Roman" w:hAnsi="Times New Roman" w:cs="Times New Roman"/>
-          <w:color w:val="000000" w:themeColor="text1"/>
-          <w:sz w:val="24"/>
-          <w:szCs w:val="24"/>
-          <w:u w:val="none"/>
-        </w:rPr>
-        <w:t>O projeto encontra-se no GitHub abaixo para eventual consulta:</w:t>
-      </w:r>
-    </w:p>
-    <w:p>
-      <w:pPr>
-        <w:rPr>
-          <w:rFonts w:ascii="Times New Roman" w:hAnsi="Times New Roman" w:cs="Times New Roman"/>
-          <w:sz w:val="24"/>
-          <w:szCs w:val="24"/>
-        </w:rPr>
-      </w:pPr>
-      <w:hyperlink r:id="rId21" w:history="1">
-        <w:r>
-          <w:rPr>
-            <w:rStyle w:val="Hyperlink"/>
-          </w:rPr>
-          <w:t>https://github.com/LeviAFJunior/Analise_Dados_Base_ovni/tree/master/Base_Ovni_parte4</w:t>
-        </w:r>
-      </w:hyperlink>
     </w:p>
     <w:sectPr>
       <w:pgSz w:w="11906" w:h="16838"/>

</xml_diff>